<commit_message>
Y2B - Cognition general update things
</commit_message>
<xml_diff>
--- a/docs/Study Content/Cognition Fundamentals/assets/Cognition Fundamentals Course Iterations.docx
+++ b/docs/Study Content/Cognition Fundamentals/assets/Cognition Fundamentals Course Iterations.docx
@@ -156,10 +156,14 @@
     <w:p>
       <w:pPr>
         <w:pStyle w:val="Heading1"/>
+        <w:numPr>
+          <w:ilvl w:val="0"/>
+          <w:numId w:val="3"/>
+        </w:numPr>
       </w:pPr>
       <w:bookmarkStart w:id="0" w:name="_Toc116381455"/>
       <w:r>
-        <w:t>2022 – 2023 Academic Year Iteration Suggestions:</w:t>
+        <w:t>– 2023 Academic Year Iteration Suggestions:</w:t>
       </w:r>
       <w:bookmarkEnd w:id="0"/>
     </w:p>
@@ -176,6 +180,42 @@
           <w:lang w:val="en-US"/>
         </w:rPr>
         <w:t>Explanation of how to make a model of the human cognitive system</w:t>
+      </w:r>
+    </w:p>
+    <w:p>
+      <w:pPr>
+        <w:pStyle w:val="ListParagraph"/>
+        <w:numPr>
+          <w:ilvl w:val="0"/>
+          <w:numId w:val="1"/>
+        </w:numPr>
+      </w:pPr>
+      <w:r>
+        <w:t>Consider moving cognition t week 1:</w:t>
+      </w:r>
+    </w:p>
+    <w:p>
+      <w:pPr>
+        <w:pStyle w:val="ListParagraph"/>
+        <w:numPr>
+          <w:ilvl w:val="1"/>
+          <w:numId w:val="2"/>
+        </w:numPr>
+      </w:pPr>
+      <w:r>
+        <w:t xml:space="preserve">Students didn’t really quite know what was happening next with regards to computer vision and robotics; having the </w:t>
+      </w:r>
+    </w:p>
+    <w:p>
+      <w:pPr>
+        <w:pStyle w:val="ListParagraph"/>
+        <w:numPr>
+          <w:ilvl w:val="1"/>
+          <w:numId w:val="2"/>
+        </w:numPr>
+      </w:pPr>
+      <w:r>
+        <w:t>Would easy setting up the ICT environment</w:t>
       </w:r>
     </w:p>
     <w:p>
@@ -312,8 +352,216 @@
       </w:rPr>
     </w:lvl>
   </w:abstractNum>
+  <w:abstractNum w:abstractNumId="1" w15:restartNumberingAfterBreak="0">
+    <w:nsid w:val="44CA3485"/>
+    <w:multiLevelType w:val="hybridMultilevel"/>
+    <w:tmpl w:val="4A900C42"/>
+    <w:lvl w:ilvl="0" w:tplc="7C1833BE">
+      <w:start w:val="2022"/>
+      <w:numFmt w:val="bullet"/>
+      <w:lvlText w:val="-"/>
+      <w:lvlJc w:val="left"/>
+      <w:pPr>
+        <w:ind w:left="720" w:hanging="360"/>
+      </w:pPr>
+      <w:rPr>
+        <w:rFonts w:ascii="Calibri" w:eastAsiaTheme="minorHAnsi" w:hAnsi="Calibri" w:cs="Calibri" w:hint="default"/>
+      </w:rPr>
+    </w:lvl>
+    <w:lvl w:ilvl="1" w:tplc="04090003">
+      <w:start w:val="1"/>
+      <w:numFmt w:val="bullet"/>
+      <w:lvlText w:val="o"/>
+      <w:lvlJc w:val="left"/>
+      <w:pPr>
+        <w:ind w:left="1440" w:hanging="360"/>
+      </w:pPr>
+      <w:rPr>
+        <w:rFonts w:ascii="Courier New" w:hAnsi="Courier New" w:cs="Courier New" w:hint="default"/>
+      </w:rPr>
+    </w:lvl>
+    <w:lvl w:ilvl="2" w:tplc="04090005" w:tentative="1">
+      <w:start w:val="1"/>
+      <w:numFmt w:val="bullet"/>
+      <w:lvlText w:val=""/>
+      <w:lvlJc w:val="left"/>
+      <w:pPr>
+        <w:ind w:left="2160" w:hanging="360"/>
+      </w:pPr>
+      <w:rPr>
+        <w:rFonts w:ascii="Wingdings" w:hAnsi="Wingdings" w:hint="default"/>
+      </w:rPr>
+    </w:lvl>
+    <w:lvl w:ilvl="3" w:tplc="04090001" w:tentative="1">
+      <w:start w:val="1"/>
+      <w:numFmt w:val="bullet"/>
+      <w:lvlText w:val=""/>
+      <w:lvlJc w:val="left"/>
+      <w:pPr>
+        <w:ind w:left="2880" w:hanging="360"/>
+      </w:pPr>
+      <w:rPr>
+        <w:rFonts w:ascii="Symbol" w:hAnsi="Symbol" w:hint="default"/>
+      </w:rPr>
+    </w:lvl>
+    <w:lvl w:ilvl="4" w:tplc="04090003" w:tentative="1">
+      <w:start w:val="1"/>
+      <w:numFmt w:val="bullet"/>
+      <w:lvlText w:val="o"/>
+      <w:lvlJc w:val="left"/>
+      <w:pPr>
+        <w:ind w:left="3600" w:hanging="360"/>
+      </w:pPr>
+      <w:rPr>
+        <w:rFonts w:ascii="Courier New" w:hAnsi="Courier New" w:cs="Courier New" w:hint="default"/>
+      </w:rPr>
+    </w:lvl>
+    <w:lvl w:ilvl="5" w:tplc="04090005" w:tentative="1">
+      <w:start w:val="1"/>
+      <w:numFmt w:val="bullet"/>
+      <w:lvlText w:val=""/>
+      <w:lvlJc w:val="left"/>
+      <w:pPr>
+        <w:ind w:left="4320" w:hanging="360"/>
+      </w:pPr>
+      <w:rPr>
+        <w:rFonts w:ascii="Wingdings" w:hAnsi="Wingdings" w:hint="default"/>
+      </w:rPr>
+    </w:lvl>
+    <w:lvl w:ilvl="6" w:tplc="04090001" w:tentative="1">
+      <w:start w:val="1"/>
+      <w:numFmt w:val="bullet"/>
+      <w:lvlText w:val=""/>
+      <w:lvlJc w:val="left"/>
+      <w:pPr>
+        <w:ind w:left="5040" w:hanging="360"/>
+      </w:pPr>
+      <w:rPr>
+        <w:rFonts w:ascii="Symbol" w:hAnsi="Symbol" w:hint="default"/>
+      </w:rPr>
+    </w:lvl>
+    <w:lvl w:ilvl="7" w:tplc="04090003" w:tentative="1">
+      <w:start w:val="1"/>
+      <w:numFmt w:val="bullet"/>
+      <w:lvlText w:val="o"/>
+      <w:lvlJc w:val="left"/>
+      <w:pPr>
+        <w:ind w:left="5760" w:hanging="360"/>
+      </w:pPr>
+      <w:rPr>
+        <w:rFonts w:ascii="Courier New" w:hAnsi="Courier New" w:cs="Courier New" w:hint="default"/>
+      </w:rPr>
+    </w:lvl>
+    <w:lvl w:ilvl="8" w:tplc="04090005" w:tentative="1">
+      <w:start w:val="1"/>
+      <w:numFmt w:val="bullet"/>
+      <w:lvlText w:val=""/>
+      <w:lvlJc w:val="left"/>
+      <w:pPr>
+        <w:ind w:left="6480" w:hanging="360"/>
+      </w:pPr>
+      <w:rPr>
+        <w:rFonts w:ascii="Wingdings" w:hAnsi="Wingdings" w:hint="default"/>
+      </w:rPr>
+    </w:lvl>
+  </w:abstractNum>
+  <w:abstractNum w:abstractNumId="2" w15:restartNumberingAfterBreak="0">
+    <w:nsid w:val="6F166CBE"/>
+    <w:multiLevelType w:val="hybridMultilevel"/>
+    <w:tmpl w:val="43D6F9D4"/>
+    <w:lvl w:ilvl="0" w:tplc="FCDAD4CC">
+      <w:start w:val="2022"/>
+      <w:numFmt w:val="decimal"/>
+      <w:lvlText w:val="%1"/>
+      <w:lvlJc w:val="left"/>
+      <w:pPr>
+        <w:ind w:left="1032" w:hanging="672"/>
+      </w:pPr>
+      <w:rPr>
+        <w:rFonts w:hint="default"/>
+      </w:rPr>
+    </w:lvl>
+    <w:lvl w:ilvl="1" w:tplc="04090019" w:tentative="1">
+      <w:start w:val="1"/>
+      <w:numFmt w:val="lowerLetter"/>
+      <w:lvlText w:val="%2."/>
+      <w:lvlJc w:val="left"/>
+      <w:pPr>
+        <w:ind w:left="1440" w:hanging="360"/>
+      </w:pPr>
+    </w:lvl>
+    <w:lvl w:ilvl="2" w:tplc="0409001B" w:tentative="1">
+      <w:start w:val="1"/>
+      <w:numFmt w:val="lowerRoman"/>
+      <w:lvlText w:val="%3."/>
+      <w:lvlJc w:val="right"/>
+      <w:pPr>
+        <w:ind w:left="2160" w:hanging="180"/>
+      </w:pPr>
+    </w:lvl>
+    <w:lvl w:ilvl="3" w:tplc="0409000F" w:tentative="1">
+      <w:start w:val="1"/>
+      <w:numFmt w:val="decimal"/>
+      <w:lvlText w:val="%4."/>
+      <w:lvlJc w:val="left"/>
+      <w:pPr>
+        <w:ind w:left="2880" w:hanging="360"/>
+      </w:pPr>
+    </w:lvl>
+    <w:lvl w:ilvl="4" w:tplc="04090019" w:tentative="1">
+      <w:start w:val="1"/>
+      <w:numFmt w:val="lowerLetter"/>
+      <w:lvlText w:val="%5."/>
+      <w:lvlJc w:val="left"/>
+      <w:pPr>
+        <w:ind w:left="3600" w:hanging="360"/>
+      </w:pPr>
+    </w:lvl>
+    <w:lvl w:ilvl="5" w:tplc="0409001B" w:tentative="1">
+      <w:start w:val="1"/>
+      <w:numFmt w:val="lowerRoman"/>
+      <w:lvlText w:val="%6."/>
+      <w:lvlJc w:val="right"/>
+      <w:pPr>
+        <w:ind w:left="4320" w:hanging="180"/>
+      </w:pPr>
+    </w:lvl>
+    <w:lvl w:ilvl="6" w:tplc="0409000F" w:tentative="1">
+      <w:start w:val="1"/>
+      <w:numFmt w:val="decimal"/>
+      <w:lvlText w:val="%7."/>
+      <w:lvlJc w:val="left"/>
+      <w:pPr>
+        <w:ind w:left="5040" w:hanging="360"/>
+      </w:pPr>
+    </w:lvl>
+    <w:lvl w:ilvl="7" w:tplc="04090019" w:tentative="1">
+      <w:start w:val="1"/>
+      <w:numFmt w:val="lowerLetter"/>
+      <w:lvlText w:val="%8."/>
+      <w:lvlJc w:val="left"/>
+      <w:pPr>
+        <w:ind w:left="5760" w:hanging="360"/>
+      </w:pPr>
+    </w:lvl>
+    <w:lvl w:ilvl="8" w:tplc="0409001B" w:tentative="1">
+      <w:start w:val="1"/>
+      <w:numFmt w:val="lowerRoman"/>
+      <w:lvlText w:val="%9."/>
+      <w:lvlJc w:val="right"/>
+      <w:pPr>
+        <w:ind w:left="6480" w:hanging="180"/>
+      </w:pPr>
+    </w:lvl>
+  </w:abstractNum>
   <w:num w:numId="1" w16cid:durableId="46032659">
     <w:abstractNumId w:val="0"/>
+  </w:num>
+  <w:num w:numId="2" w16cid:durableId="408767108">
+    <w:abstractNumId w:val="1"/>
+  </w:num>
+  <w:num w:numId="3" w16cid:durableId="1162090266">
+    <w:abstractNumId w:val="2"/>
   </w:num>
 </w:numbering>
 </file>

</xml_diff>

<commit_message>
Update Cognition Fundamentals Course Iterations.docx
</commit_message>
<xml_diff>
--- a/docs/Study Content/Cognition Fundamentals/assets/Cognition Fundamentals Course Iterations.docx
+++ b/docs/Study Content/Cognition Fundamentals/assets/Cognition Fundamentals Course Iterations.docx
@@ -226,6 +226,105 @@
           <w:numId w:val="1"/>
         </w:numPr>
       </w:pPr>
+      <w:r>
+        <w:rPr>
+          <w:lang w:val="en-US"/>
+        </w:rPr>
+        <w:t>Include</w:t>
+      </w:r>
+      <w:r>
+        <w:rPr>
+          <w:lang w:val="en-US"/>
+        </w:rPr>
+        <w:t xml:space="preserve"> emergence; particularly</w:t>
+      </w:r>
+      <w:r>
+        <w:rPr>
+          <w:lang w:val="en-US"/>
+        </w:rPr>
+        <w:t xml:space="preserve"> emergent </w:t>
+      </w:r>
+      <w:proofErr w:type="spellStart"/>
+      <w:r>
+        <w:rPr>
+          <w:lang w:val="en-US"/>
+        </w:rPr>
+        <w:t>behaviour</w:t>
+      </w:r>
+      <w:proofErr w:type="spellEnd"/>
+      <w:r>
+        <w:rPr>
+          <w:lang w:val="en-US"/>
+        </w:rPr>
+        <w:t xml:space="preserve"> and how it flows from reinforcement learning</w:t>
+      </w:r>
+    </w:p>
+    <w:bookmarkStart w:id="1" w:name="_Hlk122612139"/>
+    <w:p>
+      <w:pPr>
+        <w:pStyle w:val="ListParagraph"/>
+        <w:numPr>
+          <w:ilvl w:val="1"/>
+          <w:numId w:val="1"/>
+        </w:numPr>
+      </w:pPr>
+      <w:r>
+        <w:fldChar w:fldCharType="begin"/>
+      </w:r>
+      <w:r>
+        <w:instrText xml:space="preserve"> HYPERLINK "</w:instrText>
+      </w:r>
+      <w:r>
+        <w:instrText>https://towardsdatascience.com/creating-emergent-behaviors-with-reinforcement-learning-and-unreal-engine-4cd89c923b7f</w:instrText>
+      </w:r>
+      <w:r>
+        <w:instrText xml:space="preserve">" </w:instrText>
+      </w:r>
+      <w:r>
+        <w:fldChar w:fldCharType="separate"/>
+      </w:r>
+      <w:r>
+        <w:rPr>
+          <w:rStyle w:val="Hyperlink"/>
+        </w:rPr>
+        <w:t>https://towardsdatascience.com/creating-emergent-behaviors-with-reinforcement-learning-and-unreal-engine-4cd89c923b7f</w:t>
+      </w:r>
+      <w:r>
+        <w:fldChar w:fldCharType="end"/>
+      </w:r>
+      <w:r>
+        <w:t xml:space="preserve"> </w:t>
+      </w:r>
+    </w:p>
+    <w:p>
+      <w:pPr>
+        <w:pStyle w:val="ListParagraph"/>
+        <w:numPr>
+          <w:ilvl w:val="1"/>
+          <w:numId w:val="1"/>
+        </w:numPr>
+      </w:pPr>
+      <w:hyperlink r:id="rId5" w:history="1">
+        <w:r>
+          <w:rPr>
+            <w:rStyle w:val="Hyperlink"/>
+          </w:rPr>
+          <w:t>https://jewlscholar.mtsu.edu/items/89677915-d101-4dcc-a33a-9727301b0d94</w:t>
+        </w:r>
+      </w:hyperlink>
+      <w:r>
+        <w:t xml:space="preserve"> </w:t>
+      </w:r>
+    </w:p>
+    <w:bookmarkEnd w:id="1"/>
+    <w:p>
+      <w:pPr>
+        <w:pStyle w:val="ListParagraph"/>
+        <w:numPr>
+          <w:ilvl w:val="0"/>
+          <w:numId w:val="1"/>
+        </w:numPr>
+      </w:pPr>
     </w:p>
     <w:sectPr>
       <w:pgSz w:w="12240" w:h="15840"/>
@@ -255,7 +354,7 @@
         <w:rFonts w:ascii="Symbol" w:hAnsi="Symbol" w:hint="default"/>
       </w:rPr>
     </w:lvl>
-    <w:lvl w:ilvl="1" w:tplc="04090003" w:tentative="1">
+    <w:lvl w:ilvl="1" w:tplc="04090003">
       <w:start w:val="1"/>
       <w:numFmt w:val="bullet"/>
       <w:lvlText w:val="o"/>
@@ -267,7 +366,7 @@
         <w:rFonts w:ascii="Courier New" w:hAnsi="Courier New" w:cs="Courier New" w:hint="default"/>
       </w:rPr>
     </w:lvl>
-    <w:lvl w:ilvl="2" w:tplc="04090005" w:tentative="1">
+    <w:lvl w:ilvl="2" w:tplc="04090005">
       <w:start w:val="1"/>
       <w:numFmt w:val="bullet"/>
       <w:lvlText w:val=""/>
@@ -1115,6 +1214,18 @@
       <w:contextualSpacing/>
     </w:pPr>
   </w:style>
+  <w:style w:type="character" w:styleId="UnresolvedMention">
+    <w:name w:val="Unresolved Mention"/>
+    <w:basedOn w:val="DefaultParagraphFont"/>
+    <w:uiPriority w:val="99"/>
+    <w:semiHidden/>
+    <w:unhideWhenUsed/>
+    <w:rsid w:val="00985F45"/>
+    <w:rPr>
+      <w:color w:val="605E5C"/>
+      <w:shd w:val="clear" w:color="auto" w:fill="E1DFDD"/>
+    </w:rPr>
+  </w:style>
 </w:styles>
 </file>
 

</xml_diff>

<commit_message>
Y2C - Update Course iterations cognitions + language learning brush up & definitions
</commit_message>
<xml_diff>
--- a/docs/Study Content/Cognition Fundamentals/assets/Cognition Fundamentals Course Iterations.docx
+++ b/docs/Study Content/Cognition Fundamentals/assets/Cognition Fundamentals Course Iterations.docx
@@ -167,6 +167,127 @@
       </w:r>
       <w:bookmarkEnd w:id="0"/>
     </w:p>
+    <w:p/>
+    <w:p>
+      <w:pPr>
+        <w:rPr>
+          <w:lang w:val="en-NL"/>
+        </w:rPr>
+      </w:pPr>
+      <w:r>
+        <w:rPr>
+          <w:lang w:val="en-NL"/>
+        </w:rPr>
+        <w:t>Block B – Visual Perception, Attention &amp; memory</w:t>
+      </w:r>
+    </w:p>
+    <w:p>
+      <w:pPr>
+        <w:rPr>
+          <w:lang w:val="en-NL"/>
+        </w:rPr>
+      </w:pPr>
+      <w:r>
+        <w:rPr>
+          <w:lang w:val="en-NL"/>
+        </w:rPr>
+        <w:t>Must:</w:t>
+      </w:r>
+    </w:p>
+    <w:p>
+      <w:pPr>
+        <w:pStyle w:val="ListParagraph"/>
+        <w:numPr>
+          <w:ilvl w:val="0"/>
+          <w:numId w:val="4"/>
+        </w:numPr>
+        <w:rPr>
+          <w:lang w:val="en-NL"/>
+        </w:rPr>
+      </w:pPr>
+      <w:r>
+        <w:rPr>
+          <w:lang w:val="en-NL"/>
+        </w:rPr>
+        <w:t>Convert lectures to self-study material</w:t>
+      </w:r>
+    </w:p>
+    <w:p>
+      <w:pPr>
+        <w:pStyle w:val="ListParagraph"/>
+        <w:numPr>
+          <w:ilvl w:val="0"/>
+          <w:numId w:val="4"/>
+        </w:numPr>
+        <w:rPr>
+          <w:lang w:val="en-NL"/>
+        </w:rPr>
+      </w:pPr>
+      <w:r>
+        <w:rPr>
+          <w:lang w:val="en-NL"/>
+        </w:rPr>
+        <w:t xml:space="preserve">De-integrate cogntion </w:t>
+      </w:r>
+      <w:r>
+        <w:rPr>
+          <w:lang w:val="en-NL"/>
+        </w:rPr>
+        <w:sym w:font="Wingdings" w:char="F0E0"/>
+      </w:r>
+      <w:r>
+        <w:rPr>
+          <w:lang w:val="en-NL"/>
+        </w:rPr>
+        <w:t xml:space="preserve"> separate flowchart creation assignment for reinforcement Learning &amp; object detection</w:t>
+      </w:r>
+    </w:p>
+    <w:p>
+      <w:pPr>
+        <w:pStyle w:val="ListParagraph"/>
+        <w:numPr>
+          <w:ilvl w:val="0"/>
+          <w:numId w:val="4"/>
+        </w:numPr>
+      </w:pPr>
+      <w:r>
+        <w:rPr>
+          <w:lang w:val="en-US"/>
+        </w:rPr>
+        <w:t>Explanation of how to make a model of the human cognitive system</w:t>
+      </w:r>
+    </w:p>
+    <w:p>
+      <w:pPr>
+        <w:pStyle w:val="ListParagraph"/>
+        <w:numPr>
+          <w:ilvl w:val="0"/>
+          <w:numId w:val="4"/>
+        </w:numPr>
+        <w:rPr>
+          <w:lang w:val="en-NL"/>
+        </w:rPr>
+      </w:pPr>
+      <w:r>
+        <w:rPr>
+          <w:lang w:val="en-NL"/>
+        </w:rPr>
+        <w:t>Present an array of processing algorithms which are used to explain human visual perception</w:t>
+      </w:r>
+    </w:p>
+    <w:p>
+      <w:pPr>
+        <w:rPr>
+          <w:lang w:val="en-NL"/>
+        </w:rPr>
+      </w:pPr>
+      <w:r>
+        <w:rPr>
+          <w:lang w:val="en-NL"/>
+        </w:rPr>
+        <w:t xml:space="preserve">Should: </w:t>
+      </w:r>
+    </w:p>
     <w:p>
       <w:pPr>
         <w:pStyle w:val="ListParagraph"/>
@@ -176,10 +297,31 @@
         </w:numPr>
       </w:pPr>
       <w:r>
-        <w:rPr>
-          <w:lang w:val="en-US"/>
-        </w:rPr>
-        <w:t>Explanation of how to make a model of the human cognitive system</w:t>
+        <w:t>Consider moving cognition t week 1:</w:t>
+      </w:r>
+    </w:p>
+    <w:p>
+      <w:pPr>
+        <w:pStyle w:val="ListParagraph"/>
+        <w:numPr>
+          <w:ilvl w:val="1"/>
+          <w:numId w:val="1"/>
+        </w:numPr>
+      </w:pPr>
+      <w:r>
+        <w:t xml:space="preserve">Students didn’t really quite know what was happening next with regards to computer vision and robotics; having the </w:t>
+      </w:r>
+    </w:p>
+    <w:p>
+      <w:pPr>
+        <w:pStyle w:val="ListParagraph"/>
+        <w:numPr>
+          <w:ilvl w:val="1"/>
+          <w:numId w:val="1"/>
+        </w:numPr>
+      </w:pPr>
+      <w:r>
+        <w:t>Would easy setting up the ICT environment</w:t>
       </w:r>
     </w:p>
     <w:p>
@@ -191,75 +333,12 @@
         </w:numPr>
       </w:pPr>
       <w:r>
-        <w:t>Consider moving cognition t week 1:</w:t>
-      </w:r>
-    </w:p>
-    <w:p>
-      <w:pPr>
-        <w:pStyle w:val="ListParagraph"/>
-        <w:numPr>
-          <w:ilvl w:val="1"/>
-          <w:numId w:val="2"/>
-        </w:numPr>
-      </w:pPr>
-      <w:r>
-        <w:t xml:space="preserve">Students didn’t really quite know what was happening next with regards to computer vision and robotics; having the </w:t>
-      </w:r>
-    </w:p>
-    <w:p>
-      <w:pPr>
-        <w:pStyle w:val="ListParagraph"/>
-        <w:numPr>
-          <w:ilvl w:val="1"/>
-          <w:numId w:val="2"/>
-        </w:numPr>
-      </w:pPr>
-      <w:r>
-        <w:t>Would easy setting up the ICT environment</w:t>
-      </w:r>
-    </w:p>
-    <w:p>
-      <w:pPr>
-        <w:pStyle w:val="ListParagraph"/>
-        <w:numPr>
-          <w:ilvl w:val="0"/>
-          <w:numId w:val="1"/>
-        </w:numPr>
-      </w:pPr>
-      <w:r>
         <w:rPr>
           <w:lang w:val="en-US"/>
         </w:rPr>
-        <w:t>Include</w:t>
-      </w:r>
-      <w:r>
-        <w:rPr>
-          <w:lang w:val="en-US"/>
-        </w:rPr>
-        <w:t xml:space="preserve"> emergence; particularly</w:t>
-      </w:r>
-      <w:r>
-        <w:rPr>
-          <w:lang w:val="en-US"/>
-        </w:rPr>
-        <w:t xml:space="preserve"> emergent </w:t>
-      </w:r>
-      <w:proofErr w:type="spellStart"/>
-      <w:r>
-        <w:rPr>
-          <w:lang w:val="en-US"/>
-        </w:rPr>
-        <w:t>behaviour</w:t>
-      </w:r>
-      <w:proofErr w:type="spellEnd"/>
-      <w:r>
-        <w:rPr>
-          <w:lang w:val="en-US"/>
-        </w:rPr>
-        <w:t xml:space="preserve"> and how it flows from reinforcement learning</w:t>
-      </w:r>
-    </w:p>
-    <w:bookmarkStart w:id="1" w:name="_Hlk122612139"/>
+        <w:t>Include emergence; particularly emergent behaviour and how it flows from reinforcement learning</w:t>
+      </w:r>
+    </w:p>
     <w:p>
       <w:pPr>
         <w:pStyle w:val="ListParagraph"/>
@@ -268,30 +347,14 @@
           <w:numId w:val="1"/>
         </w:numPr>
       </w:pPr>
-      <w:r>
-        <w:fldChar w:fldCharType="begin"/>
-      </w:r>
-      <w:r>
-        <w:instrText xml:space="preserve"> HYPERLINK "</w:instrText>
-      </w:r>
-      <w:r>
-        <w:instrText>https://towardsdatascience.com/creating-emergent-behaviors-with-reinforcement-learning-and-unreal-engine-4cd89c923b7f</w:instrText>
-      </w:r>
-      <w:r>
-        <w:instrText xml:space="preserve">" </w:instrText>
-      </w:r>
-      <w:r>
-        <w:fldChar w:fldCharType="separate"/>
-      </w:r>
-      <w:r>
-        <w:rPr>
-          <w:rStyle w:val="Hyperlink"/>
-        </w:rPr>
-        <w:t>https://towardsdatascience.com/creating-emergent-behaviors-with-reinforcement-learning-and-unreal-engine-4cd89c923b7f</w:t>
-      </w:r>
-      <w:r>
-        <w:fldChar w:fldCharType="end"/>
-      </w:r>
+      <w:hyperlink r:id="rId5" w:history="1">
+        <w:r>
+          <w:rPr>
+            <w:rStyle w:val="Hyperlink"/>
+          </w:rPr>
+          <w:t>https://towardsdatascience.com/creating-emergent-behaviors-with-reinforcement-learning-and-unreal-engine-4cd89c923b7f</w:t>
+        </w:r>
+      </w:hyperlink>
       <w:r>
         <w:t xml:space="preserve"> </w:t>
       </w:r>
@@ -304,7 +367,7 @@
           <w:numId w:val="1"/>
         </w:numPr>
       </w:pPr>
-      <w:hyperlink r:id="rId5" w:history="1">
+      <w:hyperlink r:id="rId6" w:history="1">
         <w:r>
           <w:rPr>
             <w:rStyle w:val="Hyperlink"/>
@@ -316,14 +379,308 @@
         <w:t xml:space="preserve"> </w:t>
       </w:r>
     </w:p>
-    <w:bookmarkEnd w:id="1"/>
+    <w:p>
+      <w:pPr>
+        <w:rPr>
+          <w:lang w:val="en-NL"/>
+        </w:rPr>
+      </w:pPr>
+      <w:r>
+        <w:rPr>
+          <w:lang w:val="en-NL"/>
+        </w:rPr>
+        <w:t>Could:</w:t>
+      </w:r>
+    </w:p>
     <w:p>
       <w:pPr>
         <w:pStyle w:val="ListParagraph"/>
         <w:numPr>
           <w:ilvl w:val="0"/>
-          <w:numId w:val="1"/>
+          <w:numId w:val="5"/>
         </w:numPr>
+        <w:rPr>
+          <w:lang w:val="en-NL"/>
+        </w:rPr>
+      </w:pPr>
+      <w:r>
+        <w:rPr>
+          <w:lang w:val="en-NL"/>
+        </w:rPr>
+        <w:t>Set-up a tutorial in python to do a visual perception experiment; preferably with object detect; ask alican</w:t>
+      </w:r>
+    </w:p>
+    <w:p>
+      <w:pPr>
+        <w:rPr>
+          <w:lang w:val="en-NL"/>
+        </w:rPr>
+      </w:pPr>
+      <w:r>
+        <w:rPr>
+          <w:lang w:val="en-NL"/>
+        </w:rPr>
+        <w:t>Might:</w:t>
+      </w:r>
+    </w:p>
+    <w:p>
+      <w:pPr>
+        <w:pStyle w:val="ListParagraph"/>
+        <w:numPr>
+          <w:ilvl w:val="0"/>
+          <w:numId w:val="5"/>
+        </w:numPr>
+        <w:rPr>
+          <w:lang w:val="en-NL"/>
+        </w:rPr>
+      </w:pPr>
+      <w:r>
+        <w:rPr>
+          <w:lang w:val="en-NL"/>
+        </w:rPr>
+        <w:t>SomePoint</w:t>
+      </w:r>
+    </w:p>
+    <w:p>
+      <w:pPr>
+        <w:rPr>
+          <w:lang w:val="en-NL"/>
+        </w:rPr>
+      </w:pPr>
+    </w:p>
+    <w:p>
+      <w:pPr>
+        <w:rPr>
+          <w:lang w:val="en-NL"/>
+        </w:rPr>
+      </w:pPr>
+      <w:r>
+        <w:rPr>
+          <w:lang w:val="en-NL"/>
+        </w:rPr>
+        <w:lastRenderedPageBreak/>
+        <w:t>Block C – Auditory System &amp; Cognitive Models of Language Learning</w:t>
+      </w:r>
+    </w:p>
+    <w:p>
+      <w:pPr>
+        <w:rPr>
+          <w:lang w:val="en-NL"/>
+        </w:rPr>
+      </w:pPr>
+      <w:r>
+        <w:rPr>
+          <w:lang w:val="en-NL"/>
+        </w:rPr>
+        <w:t>Must:</w:t>
+      </w:r>
+    </w:p>
+    <w:p>
+      <w:pPr>
+        <w:pStyle w:val="ListParagraph"/>
+        <w:numPr>
+          <w:ilvl w:val="0"/>
+          <w:numId w:val="6"/>
+        </w:numPr>
+        <w:rPr>
+          <w:lang w:val="en-NL"/>
+        </w:rPr>
+      </w:pPr>
+      <w:r>
+        <w:rPr>
+          <w:lang w:val="en-NL"/>
+        </w:rPr>
+        <w:t>Self-Study Day 3</w:t>
+      </w:r>
+    </w:p>
+    <w:p>
+      <w:pPr>
+        <w:pStyle w:val="ListParagraph"/>
+        <w:numPr>
+          <w:ilvl w:val="0"/>
+          <w:numId w:val="6"/>
+        </w:numPr>
+        <w:rPr>
+          <w:lang w:val="en-NL"/>
+        </w:rPr>
+      </w:pPr>
+      <w:r>
+        <w:rPr>
+          <w:lang w:val="en-NL"/>
+        </w:rPr>
+        <w:t>Lecture Datalab day 2</w:t>
+      </w:r>
+    </w:p>
+    <w:p>
+      <w:pPr>
+        <w:pStyle w:val="ListParagraph"/>
+        <w:numPr>
+          <w:ilvl w:val="0"/>
+          <w:numId w:val="6"/>
+        </w:numPr>
+        <w:rPr>
+          <w:lang w:val="en-NL"/>
+        </w:rPr>
+      </w:pPr>
+      <w:r>
+        <w:rPr>
+          <w:lang w:val="en-NL"/>
+        </w:rPr>
+        <w:t>Use-case 2</w:t>
+      </w:r>
+    </w:p>
+    <w:p>
+      <w:pPr>
+        <w:rPr>
+          <w:lang w:val="en-NL"/>
+        </w:rPr>
+      </w:pPr>
+      <w:r>
+        <w:rPr>
+          <w:lang w:val="en-NL"/>
+        </w:rPr>
+        <w:t>Should:</w:t>
+      </w:r>
+    </w:p>
+    <w:p>
+      <w:pPr>
+        <w:pStyle w:val="ListParagraph"/>
+        <w:numPr>
+          <w:ilvl w:val="0"/>
+          <w:numId w:val="7"/>
+        </w:numPr>
+        <w:rPr>
+          <w:lang w:val="en-NL"/>
+        </w:rPr>
+      </w:pPr>
+      <w:r>
+        <w:rPr>
+          <w:lang w:val="en-NL"/>
+        </w:rPr>
+        <w:t>Companion to the book with:</w:t>
+      </w:r>
+    </w:p>
+    <w:p>
+      <w:pPr>
+        <w:pStyle w:val="ListParagraph"/>
+        <w:numPr>
+          <w:ilvl w:val="1"/>
+          <w:numId w:val="7"/>
+        </w:numPr>
+        <w:rPr>
+          <w:lang w:val="en-NL"/>
+        </w:rPr>
+      </w:pPr>
+      <w:r>
+        <w:rPr>
+          <w:lang w:val="en-NL"/>
+        </w:rPr>
+        <w:t>Definitions</w:t>
+      </w:r>
+    </w:p>
+    <w:p>
+      <w:pPr>
+        <w:pStyle w:val="ListParagraph"/>
+        <w:numPr>
+          <w:ilvl w:val="1"/>
+          <w:numId w:val="7"/>
+        </w:numPr>
+        <w:rPr>
+          <w:lang w:val="en-NL"/>
+        </w:rPr>
+      </w:pPr>
+      <w:r>
+        <w:rPr>
+          <w:lang w:val="en-NL"/>
+        </w:rPr>
+        <w:t>Illustrations to assist paragraphs</w:t>
+      </w:r>
+    </w:p>
+    <w:p>
+      <w:pPr>
+        <w:rPr>
+          <w:lang w:val="en-NL"/>
+        </w:rPr>
+      </w:pPr>
+      <w:r>
+        <w:rPr>
+          <w:lang w:val="en-NL"/>
+        </w:rPr>
+        <w:t>Could:</w:t>
+      </w:r>
+    </w:p>
+    <w:p>
+      <w:pPr>
+        <w:pStyle w:val="ListParagraph"/>
+        <w:numPr>
+          <w:ilvl w:val="0"/>
+          <w:numId w:val="5"/>
+        </w:numPr>
+        <w:rPr>
+          <w:lang w:val="en-NL"/>
+        </w:rPr>
+      </w:pPr>
+      <w:r>
+        <w:rPr>
+          <w:lang w:val="en-NL"/>
+        </w:rPr>
+        <w:t xml:space="preserve">Set-up a tutorial in python to do a </w:t>
+      </w:r>
+      <w:r>
+        <w:rPr>
+          <w:lang w:val="en-NL"/>
+        </w:rPr>
+        <w:t xml:space="preserve">auditory </w:t>
+      </w:r>
+      <w:r>
+        <w:rPr>
+          <w:lang w:val="en-NL"/>
+        </w:rPr>
+        <w:t xml:space="preserve">perception experiment; preferably </w:t>
+      </w:r>
+      <w:r>
+        <w:rPr>
+          <w:lang w:val="en-NL"/>
+        </w:rPr>
+        <w:t>in conjunction with cognitive models of language learning using the CHILDES database.</w:t>
+      </w:r>
+    </w:p>
+    <w:p>
+      <w:pPr>
+        <w:rPr>
+          <w:lang w:val="en-NL"/>
+        </w:rPr>
+      </w:pPr>
+      <w:r>
+        <w:rPr>
+          <w:lang w:val="en-NL"/>
+        </w:rPr>
+        <w:t>Might:</w:t>
+      </w:r>
+    </w:p>
+    <w:p>
+      <w:pPr>
+        <w:pStyle w:val="ListParagraph"/>
+        <w:numPr>
+          <w:ilvl w:val="0"/>
+          <w:numId w:val="5"/>
+        </w:numPr>
+        <w:rPr>
+          <w:lang w:val="en-NL"/>
+        </w:rPr>
+      </w:pPr>
+      <w:r>
+        <w:rPr>
+          <w:lang w:val="en-NL"/>
+        </w:rPr>
+        <w:t>SomePoint</w:t>
+      </w:r>
+    </w:p>
+    <w:p>
+      <w:pPr>
+        <w:rPr>
+          <w:lang w:val="en-NL"/>
+        </w:rPr>
       </w:pPr>
     </w:p>
     <w:sectPr>
@@ -452,6 +809,345 @@
     </w:lvl>
   </w:abstractNum>
   <w:abstractNum w:abstractNumId="1" w15:restartNumberingAfterBreak="0">
+    <w:nsid w:val="19371694"/>
+    <w:multiLevelType w:val="hybridMultilevel"/>
+    <w:tmpl w:val="C9D0AB22"/>
+    <w:lvl w:ilvl="0" w:tplc="20000001">
+      <w:start w:val="1"/>
+      <w:numFmt w:val="bullet"/>
+      <w:lvlText w:val=""/>
+      <w:lvlJc w:val="left"/>
+      <w:pPr>
+        <w:ind w:left="720" w:hanging="360"/>
+      </w:pPr>
+      <w:rPr>
+        <w:rFonts w:ascii="Symbol" w:hAnsi="Symbol" w:hint="default"/>
+      </w:rPr>
+    </w:lvl>
+    <w:lvl w:ilvl="1" w:tplc="20000003" w:tentative="1">
+      <w:start w:val="1"/>
+      <w:numFmt w:val="bullet"/>
+      <w:lvlText w:val="o"/>
+      <w:lvlJc w:val="left"/>
+      <w:pPr>
+        <w:ind w:left="1440" w:hanging="360"/>
+      </w:pPr>
+      <w:rPr>
+        <w:rFonts w:ascii="Courier New" w:hAnsi="Courier New" w:cs="Courier New" w:hint="default"/>
+      </w:rPr>
+    </w:lvl>
+    <w:lvl w:ilvl="2" w:tplc="20000005" w:tentative="1">
+      <w:start w:val="1"/>
+      <w:numFmt w:val="bullet"/>
+      <w:lvlText w:val=""/>
+      <w:lvlJc w:val="left"/>
+      <w:pPr>
+        <w:ind w:left="2160" w:hanging="360"/>
+      </w:pPr>
+      <w:rPr>
+        <w:rFonts w:ascii="Wingdings" w:hAnsi="Wingdings" w:hint="default"/>
+      </w:rPr>
+    </w:lvl>
+    <w:lvl w:ilvl="3" w:tplc="20000001" w:tentative="1">
+      <w:start w:val="1"/>
+      <w:numFmt w:val="bullet"/>
+      <w:lvlText w:val=""/>
+      <w:lvlJc w:val="left"/>
+      <w:pPr>
+        <w:ind w:left="2880" w:hanging="360"/>
+      </w:pPr>
+      <w:rPr>
+        <w:rFonts w:ascii="Symbol" w:hAnsi="Symbol" w:hint="default"/>
+      </w:rPr>
+    </w:lvl>
+    <w:lvl w:ilvl="4" w:tplc="20000003" w:tentative="1">
+      <w:start w:val="1"/>
+      <w:numFmt w:val="bullet"/>
+      <w:lvlText w:val="o"/>
+      <w:lvlJc w:val="left"/>
+      <w:pPr>
+        <w:ind w:left="3600" w:hanging="360"/>
+      </w:pPr>
+      <w:rPr>
+        <w:rFonts w:ascii="Courier New" w:hAnsi="Courier New" w:cs="Courier New" w:hint="default"/>
+      </w:rPr>
+    </w:lvl>
+    <w:lvl w:ilvl="5" w:tplc="20000005" w:tentative="1">
+      <w:start w:val="1"/>
+      <w:numFmt w:val="bullet"/>
+      <w:lvlText w:val=""/>
+      <w:lvlJc w:val="left"/>
+      <w:pPr>
+        <w:ind w:left="4320" w:hanging="360"/>
+      </w:pPr>
+      <w:rPr>
+        <w:rFonts w:ascii="Wingdings" w:hAnsi="Wingdings" w:hint="default"/>
+      </w:rPr>
+    </w:lvl>
+    <w:lvl w:ilvl="6" w:tplc="20000001" w:tentative="1">
+      <w:start w:val="1"/>
+      <w:numFmt w:val="bullet"/>
+      <w:lvlText w:val=""/>
+      <w:lvlJc w:val="left"/>
+      <w:pPr>
+        <w:ind w:left="5040" w:hanging="360"/>
+      </w:pPr>
+      <w:rPr>
+        <w:rFonts w:ascii="Symbol" w:hAnsi="Symbol" w:hint="default"/>
+      </w:rPr>
+    </w:lvl>
+    <w:lvl w:ilvl="7" w:tplc="20000003" w:tentative="1">
+      <w:start w:val="1"/>
+      <w:numFmt w:val="bullet"/>
+      <w:lvlText w:val="o"/>
+      <w:lvlJc w:val="left"/>
+      <w:pPr>
+        <w:ind w:left="5760" w:hanging="360"/>
+      </w:pPr>
+      <w:rPr>
+        <w:rFonts w:ascii="Courier New" w:hAnsi="Courier New" w:cs="Courier New" w:hint="default"/>
+      </w:rPr>
+    </w:lvl>
+    <w:lvl w:ilvl="8" w:tplc="20000005" w:tentative="1">
+      <w:start w:val="1"/>
+      <w:numFmt w:val="bullet"/>
+      <w:lvlText w:val=""/>
+      <w:lvlJc w:val="left"/>
+      <w:pPr>
+        <w:ind w:left="6480" w:hanging="360"/>
+      </w:pPr>
+      <w:rPr>
+        <w:rFonts w:ascii="Wingdings" w:hAnsi="Wingdings" w:hint="default"/>
+      </w:rPr>
+    </w:lvl>
+  </w:abstractNum>
+  <w:abstractNum w:abstractNumId="2" w15:restartNumberingAfterBreak="0">
+    <w:nsid w:val="22D33530"/>
+    <w:multiLevelType w:val="hybridMultilevel"/>
+    <w:tmpl w:val="818A1E82"/>
+    <w:lvl w:ilvl="0" w:tplc="20000001">
+      <w:start w:val="1"/>
+      <w:numFmt w:val="bullet"/>
+      <w:lvlText w:val=""/>
+      <w:lvlJc w:val="left"/>
+      <w:pPr>
+        <w:ind w:left="720" w:hanging="360"/>
+      </w:pPr>
+      <w:rPr>
+        <w:rFonts w:ascii="Symbol" w:hAnsi="Symbol" w:hint="default"/>
+      </w:rPr>
+    </w:lvl>
+    <w:lvl w:ilvl="1" w:tplc="20000003">
+      <w:start w:val="1"/>
+      <w:numFmt w:val="bullet"/>
+      <w:lvlText w:val="o"/>
+      <w:lvlJc w:val="left"/>
+      <w:pPr>
+        <w:ind w:left="1440" w:hanging="360"/>
+      </w:pPr>
+      <w:rPr>
+        <w:rFonts w:ascii="Courier New" w:hAnsi="Courier New" w:cs="Courier New" w:hint="default"/>
+      </w:rPr>
+    </w:lvl>
+    <w:lvl w:ilvl="2" w:tplc="20000005" w:tentative="1">
+      <w:start w:val="1"/>
+      <w:numFmt w:val="bullet"/>
+      <w:lvlText w:val=""/>
+      <w:lvlJc w:val="left"/>
+      <w:pPr>
+        <w:ind w:left="2160" w:hanging="360"/>
+      </w:pPr>
+      <w:rPr>
+        <w:rFonts w:ascii="Wingdings" w:hAnsi="Wingdings" w:hint="default"/>
+      </w:rPr>
+    </w:lvl>
+    <w:lvl w:ilvl="3" w:tplc="20000001" w:tentative="1">
+      <w:start w:val="1"/>
+      <w:numFmt w:val="bullet"/>
+      <w:lvlText w:val=""/>
+      <w:lvlJc w:val="left"/>
+      <w:pPr>
+        <w:ind w:left="2880" w:hanging="360"/>
+      </w:pPr>
+      <w:rPr>
+        <w:rFonts w:ascii="Symbol" w:hAnsi="Symbol" w:hint="default"/>
+      </w:rPr>
+    </w:lvl>
+    <w:lvl w:ilvl="4" w:tplc="20000003" w:tentative="1">
+      <w:start w:val="1"/>
+      <w:numFmt w:val="bullet"/>
+      <w:lvlText w:val="o"/>
+      <w:lvlJc w:val="left"/>
+      <w:pPr>
+        <w:ind w:left="3600" w:hanging="360"/>
+      </w:pPr>
+      <w:rPr>
+        <w:rFonts w:ascii="Courier New" w:hAnsi="Courier New" w:cs="Courier New" w:hint="default"/>
+      </w:rPr>
+    </w:lvl>
+    <w:lvl w:ilvl="5" w:tplc="20000005" w:tentative="1">
+      <w:start w:val="1"/>
+      <w:numFmt w:val="bullet"/>
+      <w:lvlText w:val=""/>
+      <w:lvlJc w:val="left"/>
+      <w:pPr>
+        <w:ind w:left="4320" w:hanging="360"/>
+      </w:pPr>
+      <w:rPr>
+        <w:rFonts w:ascii="Wingdings" w:hAnsi="Wingdings" w:hint="default"/>
+      </w:rPr>
+    </w:lvl>
+    <w:lvl w:ilvl="6" w:tplc="20000001" w:tentative="1">
+      <w:start w:val="1"/>
+      <w:numFmt w:val="bullet"/>
+      <w:lvlText w:val=""/>
+      <w:lvlJc w:val="left"/>
+      <w:pPr>
+        <w:ind w:left="5040" w:hanging="360"/>
+      </w:pPr>
+      <w:rPr>
+        <w:rFonts w:ascii="Symbol" w:hAnsi="Symbol" w:hint="default"/>
+      </w:rPr>
+    </w:lvl>
+    <w:lvl w:ilvl="7" w:tplc="20000003" w:tentative="1">
+      <w:start w:val="1"/>
+      <w:numFmt w:val="bullet"/>
+      <w:lvlText w:val="o"/>
+      <w:lvlJc w:val="left"/>
+      <w:pPr>
+        <w:ind w:left="5760" w:hanging="360"/>
+      </w:pPr>
+      <w:rPr>
+        <w:rFonts w:ascii="Courier New" w:hAnsi="Courier New" w:cs="Courier New" w:hint="default"/>
+      </w:rPr>
+    </w:lvl>
+    <w:lvl w:ilvl="8" w:tplc="20000005" w:tentative="1">
+      <w:start w:val="1"/>
+      <w:numFmt w:val="bullet"/>
+      <w:lvlText w:val=""/>
+      <w:lvlJc w:val="left"/>
+      <w:pPr>
+        <w:ind w:left="6480" w:hanging="360"/>
+      </w:pPr>
+      <w:rPr>
+        <w:rFonts w:ascii="Wingdings" w:hAnsi="Wingdings" w:hint="default"/>
+      </w:rPr>
+    </w:lvl>
+  </w:abstractNum>
+  <w:abstractNum w:abstractNumId="3" w15:restartNumberingAfterBreak="0">
+    <w:nsid w:val="2BD95667"/>
+    <w:multiLevelType w:val="hybridMultilevel"/>
+    <w:tmpl w:val="B064643C"/>
+    <w:lvl w:ilvl="0" w:tplc="20000001">
+      <w:start w:val="1"/>
+      <w:numFmt w:val="bullet"/>
+      <w:lvlText w:val=""/>
+      <w:lvlJc w:val="left"/>
+      <w:pPr>
+        <w:ind w:left="720" w:hanging="360"/>
+      </w:pPr>
+      <w:rPr>
+        <w:rFonts w:ascii="Symbol" w:hAnsi="Symbol" w:hint="default"/>
+      </w:rPr>
+    </w:lvl>
+    <w:lvl w:ilvl="1" w:tplc="20000003" w:tentative="1">
+      <w:start w:val="1"/>
+      <w:numFmt w:val="bullet"/>
+      <w:lvlText w:val="o"/>
+      <w:lvlJc w:val="left"/>
+      <w:pPr>
+        <w:ind w:left="1440" w:hanging="360"/>
+      </w:pPr>
+      <w:rPr>
+        <w:rFonts w:ascii="Courier New" w:hAnsi="Courier New" w:cs="Courier New" w:hint="default"/>
+      </w:rPr>
+    </w:lvl>
+    <w:lvl w:ilvl="2" w:tplc="20000005" w:tentative="1">
+      <w:start w:val="1"/>
+      <w:numFmt w:val="bullet"/>
+      <w:lvlText w:val=""/>
+      <w:lvlJc w:val="left"/>
+      <w:pPr>
+        <w:ind w:left="2160" w:hanging="360"/>
+      </w:pPr>
+      <w:rPr>
+        <w:rFonts w:ascii="Wingdings" w:hAnsi="Wingdings" w:hint="default"/>
+      </w:rPr>
+    </w:lvl>
+    <w:lvl w:ilvl="3" w:tplc="20000001" w:tentative="1">
+      <w:start w:val="1"/>
+      <w:numFmt w:val="bullet"/>
+      <w:lvlText w:val=""/>
+      <w:lvlJc w:val="left"/>
+      <w:pPr>
+        <w:ind w:left="2880" w:hanging="360"/>
+      </w:pPr>
+      <w:rPr>
+        <w:rFonts w:ascii="Symbol" w:hAnsi="Symbol" w:hint="default"/>
+      </w:rPr>
+    </w:lvl>
+    <w:lvl w:ilvl="4" w:tplc="20000003" w:tentative="1">
+      <w:start w:val="1"/>
+      <w:numFmt w:val="bullet"/>
+      <w:lvlText w:val="o"/>
+      <w:lvlJc w:val="left"/>
+      <w:pPr>
+        <w:ind w:left="3600" w:hanging="360"/>
+      </w:pPr>
+      <w:rPr>
+        <w:rFonts w:ascii="Courier New" w:hAnsi="Courier New" w:cs="Courier New" w:hint="default"/>
+      </w:rPr>
+    </w:lvl>
+    <w:lvl w:ilvl="5" w:tplc="20000005" w:tentative="1">
+      <w:start w:val="1"/>
+      <w:numFmt w:val="bullet"/>
+      <w:lvlText w:val=""/>
+      <w:lvlJc w:val="left"/>
+      <w:pPr>
+        <w:ind w:left="4320" w:hanging="360"/>
+      </w:pPr>
+      <w:rPr>
+        <w:rFonts w:ascii="Wingdings" w:hAnsi="Wingdings" w:hint="default"/>
+      </w:rPr>
+    </w:lvl>
+    <w:lvl w:ilvl="6" w:tplc="20000001" w:tentative="1">
+      <w:start w:val="1"/>
+      <w:numFmt w:val="bullet"/>
+      <w:lvlText w:val=""/>
+      <w:lvlJc w:val="left"/>
+      <w:pPr>
+        <w:ind w:left="5040" w:hanging="360"/>
+      </w:pPr>
+      <w:rPr>
+        <w:rFonts w:ascii="Symbol" w:hAnsi="Symbol" w:hint="default"/>
+      </w:rPr>
+    </w:lvl>
+    <w:lvl w:ilvl="7" w:tplc="20000003" w:tentative="1">
+      <w:start w:val="1"/>
+      <w:numFmt w:val="bullet"/>
+      <w:lvlText w:val="o"/>
+      <w:lvlJc w:val="left"/>
+      <w:pPr>
+        <w:ind w:left="5760" w:hanging="360"/>
+      </w:pPr>
+      <w:rPr>
+        <w:rFonts w:ascii="Courier New" w:hAnsi="Courier New" w:cs="Courier New" w:hint="default"/>
+      </w:rPr>
+    </w:lvl>
+    <w:lvl w:ilvl="8" w:tplc="20000005" w:tentative="1">
+      <w:start w:val="1"/>
+      <w:numFmt w:val="bullet"/>
+      <w:lvlText w:val=""/>
+      <w:lvlJc w:val="left"/>
+      <w:pPr>
+        <w:ind w:left="6480" w:hanging="360"/>
+      </w:pPr>
+      <w:rPr>
+        <w:rFonts w:ascii="Wingdings" w:hAnsi="Wingdings" w:hint="default"/>
+      </w:rPr>
+    </w:lvl>
+  </w:abstractNum>
+  <w:abstractNum w:abstractNumId="4" w15:restartNumberingAfterBreak="0">
     <w:nsid w:val="44CA3485"/>
     <w:multiLevelType w:val="hybridMultilevel"/>
     <w:tmpl w:val="4A900C42"/>
@@ -564,7 +1260,120 @@
       </w:rPr>
     </w:lvl>
   </w:abstractNum>
-  <w:abstractNum w:abstractNumId="2" w15:restartNumberingAfterBreak="0">
+  <w:abstractNum w:abstractNumId="5" w15:restartNumberingAfterBreak="0">
+    <w:nsid w:val="6D8669C4"/>
+    <w:multiLevelType w:val="hybridMultilevel"/>
+    <w:tmpl w:val="923C6CE4"/>
+    <w:lvl w:ilvl="0" w:tplc="20000001">
+      <w:start w:val="1"/>
+      <w:numFmt w:val="bullet"/>
+      <w:lvlText w:val=""/>
+      <w:lvlJc w:val="left"/>
+      <w:pPr>
+        <w:ind w:left="720" w:hanging="360"/>
+      </w:pPr>
+      <w:rPr>
+        <w:rFonts w:ascii="Symbol" w:hAnsi="Symbol" w:hint="default"/>
+      </w:rPr>
+    </w:lvl>
+    <w:lvl w:ilvl="1" w:tplc="20000003" w:tentative="1">
+      <w:start w:val="1"/>
+      <w:numFmt w:val="bullet"/>
+      <w:lvlText w:val="o"/>
+      <w:lvlJc w:val="left"/>
+      <w:pPr>
+        <w:ind w:left="1440" w:hanging="360"/>
+      </w:pPr>
+      <w:rPr>
+        <w:rFonts w:ascii="Courier New" w:hAnsi="Courier New" w:cs="Courier New" w:hint="default"/>
+      </w:rPr>
+    </w:lvl>
+    <w:lvl w:ilvl="2" w:tplc="20000005" w:tentative="1">
+      <w:start w:val="1"/>
+      <w:numFmt w:val="bullet"/>
+      <w:lvlText w:val=""/>
+      <w:lvlJc w:val="left"/>
+      <w:pPr>
+        <w:ind w:left="2160" w:hanging="360"/>
+      </w:pPr>
+      <w:rPr>
+        <w:rFonts w:ascii="Wingdings" w:hAnsi="Wingdings" w:hint="default"/>
+      </w:rPr>
+    </w:lvl>
+    <w:lvl w:ilvl="3" w:tplc="20000001" w:tentative="1">
+      <w:start w:val="1"/>
+      <w:numFmt w:val="bullet"/>
+      <w:lvlText w:val=""/>
+      <w:lvlJc w:val="left"/>
+      <w:pPr>
+        <w:ind w:left="2880" w:hanging="360"/>
+      </w:pPr>
+      <w:rPr>
+        <w:rFonts w:ascii="Symbol" w:hAnsi="Symbol" w:hint="default"/>
+      </w:rPr>
+    </w:lvl>
+    <w:lvl w:ilvl="4" w:tplc="20000003" w:tentative="1">
+      <w:start w:val="1"/>
+      <w:numFmt w:val="bullet"/>
+      <w:lvlText w:val="o"/>
+      <w:lvlJc w:val="left"/>
+      <w:pPr>
+        <w:ind w:left="3600" w:hanging="360"/>
+      </w:pPr>
+      <w:rPr>
+        <w:rFonts w:ascii="Courier New" w:hAnsi="Courier New" w:cs="Courier New" w:hint="default"/>
+      </w:rPr>
+    </w:lvl>
+    <w:lvl w:ilvl="5" w:tplc="20000005" w:tentative="1">
+      <w:start w:val="1"/>
+      <w:numFmt w:val="bullet"/>
+      <w:lvlText w:val=""/>
+      <w:lvlJc w:val="left"/>
+      <w:pPr>
+        <w:ind w:left="4320" w:hanging="360"/>
+      </w:pPr>
+      <w:rPr>
+        <w:rFonts w:ascii="Wingdings" w:hAnsi="Wingdings" w:hint="default"/>
+      </w:rPr>
+    </w:lvl>
+    <w:lvl w:ilvl="6" w:tplc="20000001" w:tentative="1">
+      <w:start w:val="1"/>
+      <w:numFmt w:val="bullet"/>
+      <w:lvlText w:val=""/>
+      <w:lvlJc w:val="left"/>
+      <w:pPr>
+        <w:ind w:left="5040" w:hanging="360"/>
+      </w:pPr>
+      <w:rPr>
+        <w:rFonts w:ascii="Symbol" w:hAnsi="Symbol" w:hint="default"/>
+      </w:rPr>
+    </w:lvl>
+    <w:lvl w:ilvl="7" w:tplc="20000003" w:tentative="1">
+      <w:start w:val="1"/>
+      <w:numFmt w:val="bullet"/>
+      <w:lvlText w:val="o"/>
+      <w:lvlJc w:val="left"/>
+      <w:pPr>
+        <w:ind w:left="5760" w:hanging="360"/>
+      </w:pPr>
+      <w:rPr>
+        <w:rFonts w:ascii="Courier New" w:hAnsi="Courier New" w:cs="Courier New" w:hint="default"/>
+      </w:rPr>
+    </w:lvl>
+    <w:lvl w:ilvl="8" w:tplc="20000005" w:tentative="1">
+      <w:start w:val="1"/>
+      <w:numFmt w:val="bullet"/>
+      <w:lvlText w:val=""/>
+      <w:lvlJc w:val="left"/>
+      <w:pPr>
+        <w:ind w:left="6480" w:hanging="360"/>
+      </w:pPr>
+      <w:rPr>
+        <w:rFonts w:ascii="Wingdings" w:hAnsi="Wingdings" w:hint="default"/>
+      </w:rPr>
+    </w:lvl>
+  </w:abstractNum>
+  <w:abstractNum w:abstractNumId="6" w15:restartNumberingAfterBreak="0">
     <w:nsid w:val="6F166CBE"/>
     <w:multiLevelType w:val="hybridMultilevel"/>
     <w:tmpl w:val="43D6F9D4"/>
@@ -657,9 +1466,21 @@
     <w:abstractNumId w:val="0"/>
   </w:num>
   <w:num w:numId="2" w16cid:durableId="408767108">
+    <w:abstractNumId w:val="4"/>
+  </w:num>
+  <w:num w:numId="3" w16cid:durableId="1162090266">
+    <w:abstractNumId w:val="6"/>
+  </w:num>
+  <w:num w:numId="4" w16cid:durableId="650790975">
+    <w:abstractNumId w:val="5"/>
+  </w:num>
+  <w:num w:numId="5" w16cid:durableId="1867401018">
+    <w:abstractNumId w:val="3"/>
+  </w:num>
+  <w:num w:numId="6" w16cid:durableId="1873376234">
     <w:abstractNumId w:val="1"/>
   </w:num>
-  <w:num w:numId="3" w16cid:durableId="1162090266">
+  <w:num w:numId="7" w16cid:durableId="937257559">
     <w:abstractNumId w:val="2"/>
   </w:num>
 </w:numbering>

</xml_diff>

<commit_message>
Y2C - Finalize Self-study day W3D4 + Start W3D5
</commit_message>
<xml_diff>
--- a/docs/Study Content/Cognition Fundamentals/assets/Cognition Fundamentals Course Iterations.docx
+++ b/docs/Study Content/Cognition Fundamentals/assets/Cognition Fundamentals Course Iterations.docx
@@ -169,28 +169,12 @@
     </w:p>
     <w:p/>
     <w:p>
-      <w:pPr>
-        <w:rPr>
-          <w:lang w:val="en-NL"/>
-        </w:rPr>
-      </w:pPr>
-      <w:r>
-        <w:rPr>
-          <w:lang w:val="en-NL"/>
-        </w:rPr>
+      <w:r>
         <w:t>Block B – Visual Perception, Attention &amp; memory</w:t>
       </w:r>
     </w:p>
     <w:p>
-      <w:pPr>
-        <w:rPr>
-          <w:lang w:val="en-NL"/>
-        </w:rPr>
-      </w:pPr>
-      <w:r>
-        <w:rPr>
-          <w:lang w:val="en-NL"/>
-        </w:rPr>
+      <w:r>
         <w:t>Must:</w:t>
       </w:r>
     </w:p>
@@ -201,15 +185,9 @@
           <w:ilvl w:val="0"/>
           <w:numId w:val="4"/>
         </w:numPr>
-        <w:rPr>
-          <w:lang w:val="en-NL"/>
-        </w:rPr>
-      </w:pPr>
-      <w:r>
-        <w:rPr>
-          <w:lang w:val="en-NL"/>
-        </w:rPr>
-        <w:t>Convert lectures to self-study material</w:t>
+      </w:pPr>
+      <w:r>
+        <w:t>Foreshadow Transformer Networks to immediately excite and create connection to End of cognition</w:t>
       </w:r>
     </w:p>
     <w:p>
@@ -219,27 +197,9 @@
           <w:ilvl w:val="0"/>
           <w:numId w:val="4"/>
         </w:numPr>
-        <w:rPr>
-          <w:lang w:val="en-NL"/>
-        </w:rPr>
-      </w:pPr>
-      <w:r>
-        <w:rPr>
-          <w:lang w:val="en-NL"/>
-        </w:rPr>
-        <w:t xml:space="preserve">De-integrate cogntion </w:t>
-      </w:r>
-      <w:r>
-        <w:rPr>
-          <w:lang w:val="en-NL"/>
-        </w:rPr>
-        <w:sym w:font="Wingdings" w:char="F0E0"/>
-      </w:r>
-      <w:r>
-        <w:rPr>
-          <w:lang w:val="en-NL"/>
-        </w:rPr>
-        <w:t xml:space="preserve"> separate flowchart creation assignment for reinforcement Learning &amp; object detection</w:t>
+      </w:pPr>
+      <w:r>
+        <w:t>Convert lectures to self-study material</w:t>
       </w:r>
     </w:p>
     <w:p>
@@ -251,10 +211,13 @@
         </w:numPr>
       </w:pPr>
       <w:r>
-        <w:rPr>
-          <w:lang w:val="en-US"/>
-        </w:rPr>
-        <w:t>Explanation of how to make a model of the human cognitive system</w:t>
+        <w:t xml:space="preserve">De-integrate cogntion </w:t>
+      </w:r>
+      <w:r>
+        <w:sym w:font="Wingdings" w:char="F0E0"/>
+      </w:r>
+      <w:r>
+        <w:t xml:space="preserve"> separate flowchart creation assignment for reinforcement Learning &amp; object detection</w:t>
       </w:r>
     </w:p>
     <w:p>
@@ -264,27 +227,28 @@
           <w:ilvl w:val="0"/>
           <w:numId w:val="4"/>
         </w:numPr>
+      </w:pPr>
+      <w:r>
         <w:rPr>
-          <w:lang w:val="en-NL"/>
+          <w:lang w:val="en-US"/>
         </w:rPr>
-      </w:pPr>
-      <w:r>
-        <w:rPr>
-          <w:lang w:val="en-NL"/>
-        </w:rPr>
+        <w:t>Explanation of how to make a model of the human cognitive system</w:t>
+      </w:r>
+    </w:p>
+    <w:p>
+      <w:pPr>
+        <w:pStyle w:val="ListParagraph"/>
+        <w:numPr>
+          <w:ilvl w:val="0"/>
+          <w:numId w:val="4"/>
+        </w:numPr>
+      </w:pPr>
+      <w:r>
         <w:t>Present an array of processing algorithms which are used to explain human visual perception</w:t>
       </w:r>
     </w:p>
     <w:p>
-      <w:pPr>
-        <w:rPr>
-          <w:lang w:val="en-NL"/>
-        </w:rPr>
-      </w:pPr>
-      <w:r>
-        <w:rPr>
-          <w:lang w:val="en-NL"/>
-        </w:rPr>
+      <w:r>
         <w:t xml:space="preserve">Should: </w:t>
       </w:r>
     </w:p>
@@ -380,15 +344,7 @@
       </w:r>
     </w:p>
     <w:p>
-      <w:pPr>
-        <w:rPr>
-          <w:lang w:val="en-NL"/>
-        </w:rPr>
-      </w:pPr>
-      <w:r>
-        <w:rPr>
-          <w:lang w:val="en-NL"/>
-        </w:rPr>
+      <w:r>
         <w:t>Could:</w:t>
       </w:r>
     </w:p>
@@ -399,27 +355,13 @@
           <w:ilvl w:val="0"/>
           <w:numId w:val="5"/>
         </w:numPr>
-        <w:rPr>
-          <w:lang w:val="en-NL"/>
-        </w:rPr>
-      </w:pPr>
-      <w:r>
-        <w:rPr>
-          <w:lang w:val="en-NL"/>
-        </w:rPr>
+      </w:pPr>
+      <w:r>
         <w:t>Set-up a tutorial in python to do a visual perception experiment; preferably with object detect; ask alican</w:t>
       </w:r>
     </w:p>
     <w:p>
-      <w:pPr>
-        <w:rPr>
-          <w:lang w:val="en-NL"/>
-        </w:rPr>
-      </w:pPr>
-      <w:r>
-        <w:rPr>
-          <w:lang w:val="en-NL"/>
-        </w:rPr>
+      <w:r>
         <w:t>Might:</w:t>
       </w:r>
     </w:p>
@@ -430,48 +372,19 @@
           <w:ilvl w:val="0"/>
           <w:numId w:val="5"/>
         </w:numPr>
-        <w:rPr>
-          <w:lang w:val="en-NL"/>
-        </w:rPr>
-      </w:pPr>
-      <w:r>
-        <w:rPr>
-          <w:lang w:val="en-NL"/>
-        </w:rPr>
+      </w:pPr>
+      <w:r>
         <w:t>SomePoint</w:t>
       </w:r>
     </w:p>
-    <w:p>
-      <w:pPr>
-        <w:rPr>
-          <w:lang w:val="en-NL"/>
-        </w:rPr>
-      </w:pPr>
-    </w:p>
-    <w:p>
-      <w:pPr>
-        <w:rPr>
-          <w:lang w:val="en-NL"/>
-        </w:rPr>
-      </w:pPr>
-      <w:r>
-        <w:rPr>
-          <w:lang w:val="en-NL"/>
-        </w:rPr>
-        <w:lastRenderedPageBreak/>
+    <w:p/>
+    <w:p>
+      <w:r>
         <w:t>Block C – Auditory System &amp; Cognitive Models of Language Learning</w:t>
       </w:r>
     </w:p>
     <w:p>
-      <w:pPr>
-        <w:rPr>
-          <w:lang w:val="en-NL"/>
-        </w:rPr>
-      </w:pPr>
-      <w:r>
-        <w:rPr>
-          <w:lang w:val="en-NL"/>
-        </w:rPr>
+      <w:r>
         <w:t>Must:</w:t>
       </w:r>
     </w:p>
@@ -482,14 +395,8 @@
           <w:ilvl w:val="0"/>
           <w:numId w:val="6"/>
         </w:numPr>
-        <w:rPr>
-          <w:lang w:val="en-NL"/>
-        </w:rPr>
-      </w:pPr>
-      <w:r>
-        <w:rPr>
-          <w:lang w:val="en-NL"/>
-        </w:rPr>
+      </w:pPr>
+      <w:r>
         <w:t>Self-Study Day 3</w:t>
       </w:r>
     </w:p>
@@ -500,14 +407,8 @@
           <w:ilvl w:val="0"/>
           <w:numId w:val="6"/>
         </w:numPr>
-        <w:rPr>
-          <w:lang w:val="en-NL"/>
-        </w:rPr>
-      </w:pPr>
-      <w:r>
-        <w:rPr>
-          <w:lang w:val="en-NL"/>
-        </w:rPr>
+      </w:pPr>
+      <w:r>
         <w:t>Lecture Datalab day 2</w:t>
       </w:r>
     </w:p>
@@ -518,27 +419,13 @@
           <w:ilvl w:val="0"/>
           <w:numId w:val="6"/>
         </w:numPr>
-        <w:rPr>
-          <w:lang w:val="en-NL"/>
-        </w:rPr>
-      </w:pPr>
-      <w:r>
-        <w:rPr>
-          <w:lang w:val="en-NL"/>
-        </w:rPr>
+      </w:pPr>
+      <w:r>
         <w:t>Use-case 2</w:t>
       </w:r>
     </w:p>
     <w:p>
-      <w:pPr>
-        <w:rPr>
-          <w:lang w:val="en-NL"/>
-        </w:rPr>
-      </w:pPr>
-      <w:r>
-        <w:rPr>
-          <w:lang w:val="en-NL"/>
-        </w:rPr>
+      <w:r>
         <w:t>Should:</w:t>
       </w:r>
     </w:p>
@@ -549,14 +436,8 @@
           <w:ilvl w:val="0"/>
           <w:numId w:val="7"/>
         </w:numPr>
-        <w:rPr>
-          <w:lang w:val="en-NL"/>
-        </w:rPr>
-      </w:pPr>
-      <w:r>
-        <w:rPr>
-          <w:lang w:val="en-NL"/>
-        </w:rPr>
+      </w:pPr>
+      <w:r>
         <w:t>Companion to the book with:</w:t>
       </w:r>
     </w:p>
@@ -567,14 +448,8 @@
           <w:ilvl w:val="1"/>
           <w:numId w:val="7"/>
         </w:numPr>
-        <w:rPr>
-          <w:lang w:val="en-NL"/>
-        </w:rPr>
-      </w:pPr>
-      <w:r>
-        <w:rPr>
-          <w:lang w:val="en-NL"/>
-        </w:rPr>
+      </w:pPr>
+      <w:r>
         <w:t>Definitions</w:t>
       </w:r>
     </w:p>
@@ -585,27 +460,13 @@
           <w:ilvl w:val="1"/>
           <w:numId w:val="7"/>
         </w:numPr>
-        <w:rPr>
-          <w:lang w:val="en-NL"/>
-        </w:rPr>
-      </w:pPr>
-      <w:r>
-        <w:rPr>
-          <w:lang w:val="en-NL"/>
-        </w:rPr>
+      </w:pPr>
+      <w:r>
         <w:t>Illustrations to assist paragraphs</w:t>
       </w:r>
     </w:p>
     <w:p>
-      <w:pPr>
-        <w:rPr>
-          <w:lang w:val="en-NL"/>
-        </w:rPr>
-      </w:pPr>
-      <w:r>
-        <w:rPr>
-          <w:lang w:val="en-NL"/>
-        </w:rPr>
+      <w:r>
         <w:t>Could:</w:t>
       </w:r>
     </w:p>
@@ -616,45 +477,13 @@
           <w:ilvl w:val="0"/>
           <w:numId w:val="5"/>
         </w:numPr>
-        <w:rPr>
-          <w:lang w:val="en-NL"/>
-        </w:rPr>
-      </w:pPr>
-      <w:r>
-        <w:rPr>
-          <w:lang w:val="en-NL"/>
-        </w:rPr>
-        <w:t xml:space="preserve">Set-up a tutorial in python to do a </w:t>
-      </w:r>
-      <w:r>
-        <w:rPr>
-          <w:lang w:val="en-NL"/>
-        </w:rPr>
-        <w:t xml:space="preserve">auditory </w:t>
-      </w:r>
-      <w:r>
-        <w:rPr>
-          <w:lang w:val="en-NL"/>
-        </w:rPr>
-        <w:t xml:space="preserve">perception experiment; preferably </w:t>
-      </w:r>
-      <w:r>
-        <w:rPr>
-          <w:lang w:val="en-NL"/>
-        </w:rPr>
-        <w:t>in conjunction with cognitive models of language learning using the CHILDES database.</w:t>
-      </w:r>
-    </w:p>
-    <w:p>
-      <w:pPr>
-        <w:rPr>
-          <w:lang w:val="en-NL"/>
-        </w:rPr>
-      </w:pPr>
-      <w:r>
-        <w:rPr>
-          <w:lang w:val="en-NL"/>
-        </w:rPr>
+      </w:pPr>
+      <w:r>
+        <w:t>Set-up a tutorial in python to do a auditory perception experiment; preferably in conjunction with cognitive models of language learning using the CHILDES database.</w:t>
+      </w:r>
+    </w:p>
+    <w:p>
+      <w:r>
         <w:t>Might:</w:t>
       </w:r>
     </w:p>
@@ -665,24 +494,12 @@
           <w:ilvl w:val="0"/>
           <w:numId w:val="5"/>
         </w:numPr>
-        <w:rPr>
-          <w:lang w:val="en-NL"/>
-        </w:rPr>
-      </w:pPr>
-      <w:r>
-        <w:rPr>
-          <w:lang w:val="en-NL"/>
-        </w:rPr>
+      </w:pPr>
+      <w:r>
         <w:t>SomePoint</w:t>
       </w:r>
     </w:p>
-    <w:p>
-      <w:pPr>
-        <w:rPr>
-          <w:lang w:val="en-NL"/>
-        </w:rPr>
-      </w:pPr>
-    </w:p>
+    <w:p/>
     <w:sectPr>
       <w:pgSz w:w="12240" w:h="15840"/>
       <w:pgMar w:top="1440" w:right="1440" w:bottom="1440" w:left="1440" w:header="720" w:footer="720" w:gutter="0"/>

</xml_diff>

<commit_message>
Y2C - Cognition: Finalize Use-Case 2 + Iterate on W3D5
</commit_message>
<xml_diff>
--- a/docs/Study Content/Cognition Fundamentals/assets/Cognition Fundamentals Course Iterations.docx
+++ b/docs/Study Content/Cognition Fundamentals/assets/Cognition Fundamentals Course Iterations.docx
@@ -187,6 +187,21 @@
         </w:numPr>
       </w:pPr>
       <w:r>
+        <w:rPr>
+          <w:lang w:val="en-NL"/>
+        </w:rPr>
+        <w:t>Start-off with a connection to biological neural networks as a primer</w:t>
+      </w:r>
+    </w:p>
+    <w:p>
+      <w:pPr>
+        <w:pStyle w:val="ListParagraph"/>
+        <w:numPr>
+          <w:ilvl w:val="1"/>
+          <w:numId w:val="4"/>
+        </w:numPr>
+      </w:pPr>
+      <w:r>
         <w:t>Foreshadow Transformer Networks to immediately excite and create connection to End of cognition</w:t>
       </w:r>
     </w:p>
@@ -211,7 +226,15 @@
         </w:numPr>
       </w:pPr>
       <w:r>
-        <w:t xml:space="preserve">De-integrate cogntion </w:t>
+        <w:t xml:space="preserve">De-integrate </w:t>
+      </w:r>
+      <w:proofErr w:type="spellStart"/>
+      <w:r>
+        <w:t>cogntion</w:t>
+      </w:r>
+      <w:proofErr w:type="spellEnd"/>
+      <w:r>
+        <w:t xml:space="preserve"> </w:t>
       </w:r>
       <w:r>
         <w:sym w:font="Wingdings" w:char="F0E0"/>
@@ -300,7 +323,21 @@
         <w:rPr>
           <w:lang w:val="en-US"/>
         </w:rPr>
-        <w:t>Include emergence; particularly emergent behaviour and how it flows from reinforcement learning</w:t>
+        <w:t xml:space="preserve">Include emergence; particularly emergent </w:t>
+      </w:r>
+      <w:proofErr w:type="spellStart"/>
+      <w:r>
+        <w:rPr>
+          <w:lang w:val="en-US"/>
+        </w:rPr>
+        <w:t>behaviour</w:t>
+      </w:r>
+      <w:proofErr w:type="spellEnd"/>
+      <w:r>
+        <w:rPr>
+          <w:lang w:val="en-US"/>
+        </w:rPr>
+        <w:t xml:space="preserve"> and how it flows from reinforcement learning</w:t>
       </w:r>
     </w:p>
     <w:p>
@@ -357,8 +394,13 @@
         </w:numPr>
       </w:pPr>
       <w:r>
-        <w:t>Set-up a tutorial in python to do a visual perception experiment; preferably with object detect; ask alican</w:t>
-      </w:r>
+        <w:t xml:space="preserve">Set-up a tutorial in python to do a visual perception experiment; preferably with object detect; ask </w:t>
+      </w:r>
+      <w:proofErr w:type="spellStart"/>
+      <w:r>
+        <w:t>alican</w:t>
+      </w:r>
+      <w:proofErr w:type="spellEnd"/>
     </w:p>
     <w:p>
       <w:r>
@@ -373,9 +415,12 @@
           <w:numId w:val="5"/>
         </w:numPr>
       </w:pPr>
-      <w:r>
+      <w:proofErr w:type="spellStart"/>
+      <w:r>
+        <w:lastRenderedPageBreak/>
         <w:t>SomePoint</w:t>
       </w:r>
+      <w:proofErr w:type="spellEnd"/>
     </w:p>
     <w:p/>
     <w:p>
@@ -495,9 +540,11 @@
           <w:numId w:val="5"/>
         </w:numPr>
       </w:pPr>
+      <w:proofErr w:type="spellStart"/>
       <w:r>
         <w:t>SomePoint</w:t>
       </w:r>
+      <w:proofErr w:type="spellEnd"/>
     </w:p>
     <w:p/>
     <w:sectPr>
@@ -1093,7 +1140,7 @@
         <w:rFonts w:ascii="Symbol" w:hAnsi="Symbol" w:hint="default"/>
       </w:rPr>
     </w:lvl>
-    <w:lvl w:ilvl="1" w:tplc="20000003" w:tentative="1">
+    <w:lvl w:ilvl="1" w:tplc="20000003">
       <w:start w:val="1"/>
       <w:numFmt w:val="bullet"/>
       <w:lvlText w:val="o"/>

</xml_diff>

<commit_message>
Y2C - W3D5 Iterations
</commit_message>
<xml_diff>
--- a/docs/Study Content/Cognition Fundamentals/assets/Cognition Fundamentals Course Iterations.docx
+++ b/docs/Study Content/Cognition Fundamentals/assets/Cognition Fundamentals Course Iterations.docx
@@ -187,9 +187,6 @@
         </w:numPr>
       </w:pPr>
       <w:r>
-        <w:rPr>
-          <w:lang w:val="en-NL"/>
-        </w:rPr>
         <w:t>Start-off with a connection to biological neural networks as a primer</w:t>
       </w:r>
     </w:p>
@@ -442,31 +439,24 @@
         </w:numPr>
       </w:pPr>
       <w:r>
-        <w:t>Self-Study Day 3</w:t>
-      </w:r>
-    </w:p>
-    <w:p>
-      <w:pPr>
-        <w:pStyle w:val="ListParagraph"/>
-        <w:numPr>
-          <w:ilvl w:val="0"/>
-          <w:numId w:val="6"/>
-        </w:numPr>
-      </w:pPr>
-      <w:r>
-        <w:t>Lecture Datalab day 2</w:t>
-      </w:r>
-    </w:p>
-    <w:p>
-      <w:pPr>
-        <w:pStyle w:val="ListParagraph"/>
-        <w:numPr>
-          <w:ilvl w:val="0"/>
-          <w:numId w:val="6"/>
-        </w:numPr>
-      </w:pPr>
-      <w:r>
-        <w:t>Use-case 2</w:t>
+        <w:rPr>
+          <w:lang w:val="en-NL"/>
+        </w:rPr>
+        <w:t xml:space="preserve">Make connection from primary auditory </w:t>
+      </w:r>
+      <w:proofErr w:type="spellStart"/>
+      <w:r>
+        <w:rPr>
+          <w:lang w:val="en-NL"/>
+        </w:rPr>
+        <w:t>cortext</w:t>
+      </w:r>
+      <w:proofErr w:type="spellEnd"/>
+      <w:r>
+        <w:rPr>
+          <w:lang w:val="en-NL"/>
+        </w:rPr>
+        <w:t xml:space="preserve"> to secondary auditory cortex to Broca’s and Wernicke’s area more explicit.</w:t>
       </w:r>
     </w:p>
     <w:p>

</xml_diff>